<commit_message>
Bảng kê cân hàng : bán đấu giá, trực tiếp
</commit_message>
<xml_diff>
--- a/src/main/resources/reports/bantructiep/Bảng kê cân hàng lương thực.docx
+++ b/src/main/resources/reports/bantructiep/Bảng kê cân hàng lương thực.docx
@@ -509,22 +509,39 @@
           <w:color w:val="000000"/>
           <w:lang w:val="nl-NL"/>
         </w:rPr>
-        <w:t>[</w:t>
-      </w:r>
-      <w:r>
-        <w:rPr>
-          <w:color w:val="000000"/>
-          <w:lang w:val="nl-NL"/>
-        </w:rPr>
-        <w:t>Loại hình kho</w:t>
-      </w:r>
-      <w:r>
-        <w:rPr>
-          <w:color w:val="000000"/>
-          <w:lang w:val="nl-NL"/>
-        </w:rPr>
-        <w:t>]</w:t>
-      </w:r>
+        <w:fldChar w:fldCharType="begin"/>
+      </w:r>
+      <w:r>
+        <w:rPr>
+          <w:color w:val="000000"/>
+          <w:lang w:val="nl-NL"/>
+        </w:rPr>
+        <w:instrText xml:space="preserve"> MERGEFIELD  $!data.loaiHinhKho  \* MERGEFORMAT </w:instrText>
+      </w:r>
+      <w:r>
+        <w:rPr>
+          <w:color w:val="000000"/>
+          <w:lang w:val="nl-NL"/>
+        </w:rPr>
+        <w:fldChar w:fldCharType="separate"/>
+      </w:r>
+      <w:r>
+        <w:rPr>
+          <w:noProof/>
+          <w:color w:val="000000"/>
+          <w:lang w:val="nl-NL"/>
+        </w:rPr>
+        <w:t>«$!data.loaiHinhKho»</w:t>
+      </w:r>
+      <w:r>
+        <w:rPr>
+          <w:color w:val="000000"/>
+          <w:lang w:val="nl-NL"/>
+        </w:rPr>
+        <w:fldChar w:fldCharType="end"/>
+      </w:r>
+      <w:bookmarkStart w:id="0" w:name="_GoBack"/>
+      <w:bookmarkEnd w:id="0"/>
       <w:r>
         <w:rPr>
           <w:color w:val="000000"/>
@@ -2522,8 +2539,6 @@
                 <w:lang w:val="nl-NL"/>
               </w:rPr>
             </w:pPr>
-            <w:bookmarkStart w:id="0" w:name="_GoBack"/>
-            <w:bookmarkEnd w:id="0"/>
           </w:p>
           <w:p>
             <w:pPr>

</xml_diff>